<commit_message>
Update Ch. 07 - Social Class.docx
</commit_message>
<xml_diff>
--- a/Sociology/Ch. 07 - Social Class.docx
+++ b/Sociology/Ch. 07 - Social Class.docx
@@ -1648,6 +1648,56 @@
       </w:pPr>
       <w:r>
         <w:t>Those who have power use stratification to create economic, political, or social conditions that favor them and their children, even if there are detrimental to the lower classes or exploitative</w:t>
+      </w:r>
+    </w:p>
+    <w:p/>
+    <w:p/>
+    <w:p/>
+    <w:p/>
+    <w:p>
+      <w:pPr>
+        <w:rPr>
+          <w:b/>
+          <w:bCs/>
+        </w:rPr>
+      </w:pPr>
+      <w:r>
+        <w:rPr>
+          <w:b/>
+          <w:bCs/>
+        </w:rPr>
+        <w:t>Homework</w:t>
+      </w:r>
+    </w:p>
+    <w:p>
+      <w:pPr>
+        <w:rPr>
+          <w:b/>
+          <w:bCs/>
+        </w:rPr>
+      </w:pPr>
+      <w:r>
+        <w:rPr>
+          <w:b/>
+          <w:bCs/>
+        </w:rPr>
+        <w:t>7.1</w:t>
+      </w:r>
+    </w:p>
+    <w:p>
+      <w:pPr>
+        <w:ind w:firstLine="720"/>
+      </w:pPr>
+      <w:r>
+        <w:t>P4: Caste System</w:t>
+      </w:r>
+    </w:p>
+    <w:p>
+      <w:pPr>
+        <w:ind w:firstLine="720"/>
+      </w:pPr>
+      <w:r>
+        <w:t>P6: False</w:t>
       </w:r>
     </w:p>
     <w:sectPr>
@@ -2897,6 +2947,7 @@
   <w:style w:type="character" w:default="1" w:styleId="DefaultParagraphFont">
     <w:name w:val="Default Paragraph Font"/>
     <w:uiPriority w:val="1"/>
+    <w:semiHidden/>
     <w:unhideWhenUsed/>
   </w:style>
   <w:style w:type="table" w:default="1" w:styleId="TableNormal">

</xml_diff>